<commit_message>
fixed due dates online learing
</commit_message>
<xml_diff>
--- a/word/online-ed.docx
+++ b/word/online-ed.docx
@@ -2019,7 +2019,7 @@
               <w:jc w:val="left"/>
             </w:pPr>
             <w:r>
-              <w:t xml:space="preserve">ongoing</w:t>
+              <w:t xml:space="preserve">Feb 21</w:t>
             </w:r>
           </w:p>
         </w:tc>
@@ -2054,7 +2054,7 @@
               <w:jc w:val="left"/>
             </w:pPr>
             <w:r>
-              <w:t xml:space="preserve">ongoing</w:t>
+              <w:t xml:space="preserve">Mar 28</w:t>
             </w:r>
           </w:p>
         </w:tc>
@@ -2089,7 +2089,7 @@
               <w:jc w:val="left"/>
             </w:pPr>
             <w:r>
-              <w:t xml:space="preserve">Feb 10</w:t>
+              <w:t xml:space="preserve">Apr 11</w:t>
             </w:r>
           </w:p>
         </w:tc>
@@ -2124,7 +2124,7 @@
               <w:jc w:val="left"/>
             </w:pPr>
             <w:r>
-              <w:t xml:space="preserve">March 17</w:t>
+              <w:t xml:space="preserve">May 23</w:t>
             </w:r>
           </w:p>
         </w:tc>

</xml_diff>

<commit_message>
updated assessment week in online learning
</commit_message>
<xml_diff>
--- a/word/online-ed.docx
+++ b/word/online-ed.docx
@@ -1297,6 +1297,12 @@
         </w:numPr>
         <w:pStyle w:val="Compact"/>
       </w:pPr>
+      <w:r>
+        <w:t xml:space="preserve">Clark and Mayer (2016)</w:t>
+      </w:r>
+      <w:r>
+        <w:t xml:space="preserve"> </w:t>
+      </w:r>
       <w:hyperlink r:id="rId34">
         <w:r>
           <w:rPr>
@@ -1314,6 +1320,12 @@
         </w:numPr>
         <w:pStyle w:val="Compact"/>
       </w:pPr>
+      <w:r>
+        <w:t xml:space="preserve">Clark and Mayer (2016)</w:t>
+      </w:r>
+      <w:r>
+        <w:t xml:space="preserve"> </w:t>
+      </w:r>
       <w:hyperlink r:id="rId35">
         <w:r>
           <w:rPr>
@@ -1331,6 +1343,12 @@
         </w:numPr>
         <w:pStyle w:val="Compact"/>
       </w:pPr>
+      <w:r>
+        <w:t xml:space="preserve">Clark and Mayer (2016)</w:t>
+      </w:r>
+      <w:r>
+        <w:t xml:space="preserve"> </w:t>
+      </w:r>
       <w:hyperlink r:id="rId36">
         <w:r>
           <w:rPr>
@@ -1348,6 +1366,12 @@
         </w:numPr>
         <w:pStyle w:val="Compact"/>
       </w:pPr>
+      <w:r>
+        <w:t xml:space="preserve">Clark and Mayer (2016)</w:t>
+      </w:r>
+      <w:r>
+        <w:t xml:space="preserve"> </w:t>
+      </w:r>
       <w:hyperlink r:id="rId37">
         <w:r>
           <w:rPr>
@@ -1365,6 +1389,12 @@
         </w:numPr>
         <w:pStyle w:val="Compact"/>
       </w:pPr>
+      <w:r>
+        <w:t xml:space="preserve">Clark and Mayer (2016)</w:t>
+      </w:r>
+      <w:r>
+        <w:t xml:space="preserve"> </w:t>
+      </w:r>
       <w:hyperlink r:id="rId38">
         <w:r>
           <w:rPr>
@@ -1376,13 +1406,36 @@
     </w:p>
     <w:p>
       <w:pPr>
+        <w:numPr>
+          <w:ilvl w:val="1"/>
+          <w:numId w:val="1006"/>
+        </w:numPr>
+        <w:pStyle w:val="Compact"/>
+      </w:pPr>
+      <w:r>
+        <w:t xml:space="preserve">Sweller, J. (2012).</w:t>
+      </w:r>
+      <w:r>
+        <w:t xml:space="preserve"> </w:t>
+      </w:r>
+      <w:hyperlink r:id="rId39">
+        <w:r>
+          <w:rPr>
+            <w:rStyle w:val="Hyperlink"/>
+          </w:rPr>
+          <w:t xml:space="preserve">Human cognitive architecture: Why some instructional procedures work and others do not.</w:t>
+        </w:r>
+      </w:hyperlink>
+    </w:p>
+    <w:p>
+      <w:pPr>
         <w:pStyle w:val="Heading3"/>
       </w:pPr>
-      <w:bookmarkStart w:id="39" w:name="week-4-universal-design-for-learning-udl"/>
+      <w:bookmarkStart w:id="40" w:name="week-4-universal-design-for-learning-udl"/>
       <w:r>
         <w:t xml:space="preserve">Week 4: Universal Design for Learning (UDL)</w:t>
       </w:r>
-      <w:bookmarkEnd w:id="39"/>
+      <w:bookmarkEnd w:id="40"/>
     </w:p>
     <w:p>
       <w:pPr>
@@ -1409,7 +1462,7 @@
       <w:r>
         <w:t xml:space="preserve"> </w:t>
       </w:r>
-      <w:hyperlink r:id="rId40">
+      <w:hyperlink r:id="rId41">
         <w:r>
           <w:rPr>
             <w:rStyle w:val="Hyperlink"/>
@@ -1432,7 +1485,7 @@
       <w:r>
         <w:t xml:space="preserve"> </w:t>
       </w:r>
-      <w:hyperlink r:id="rId41">
+      <w:hyperlink r:id="rId42">
         <w:r>
           <w:rPr>
             <w:rStyle w:val="Hyperlink"/>
@@ -1462,11 +1515,11 @@
       <w:pPr>
         <w:pStyle w:val="Heading3"/>
       </w:pPr>
-      <w:bookmarkStart w:id="42" w:name="week-5-platforms"/>
+      <w:bookmarkStart w:id="43" w:name="week-5-platforms"/>
       <w:r>
         <w:t xml:space="preserve">Week 5: Platforms</w:t>
       </w:r>
-      <w:bookmarkEnd w:id="42"/>
+      <w:bookmarkEnd w:id="43"/>
     </w:p>
     <w:p>
       <w:pPr>
@@ -1480,11 +1533,11 @@
       <w:pPr>
         <w:pStyle w:val="Heading3"/>
       </w:pPr>
-      <w:bookmarkStart w:id="43" w:name="week-6-assessment"/>
+      <w:bookmarkStart w:id="44" w:name="week-6-assessment"/>
       <w:r>
         <w:t xml:space="preserve">Week 6: Assessment</w:t>
       </w:r>
-      <w:bookmarkEnd w:id="43"/>
+      <w:bookmarkEnd w:id="44"/>
     </w:p>
     <w:p>
       <w:pPr>
@@ -1506,19 +1559,78 @@
         <w:pStyle w:val="Compact"/>
       </w:pPr>
       <w:r>
-        <w:t xml:space="preserve">Bender (2012)</w:t>
-      </w:r>
-      <w:r>
-        <w:t xml:space="preserve"> </w:t>
-      </w:r>
-      <w:hyperlink r:id="rId44">
+        <w:t xml:space="preserve">Wiggins, G., &amp; McTighe, J. (2005).</w:t>
+      </w:r>
+      <w:r>
+        <w:t xml:space="preserve"> </w:t>
+      </w:r>
+      <w:hyperlink r:id="rId45">
         <w:r>
           <w:rPr>
             <w:rStyle w:val="Hyperlink"/>
           </w:rPr>
-          <w:t xml:space="preserve">Building a model of assessment of online education</w:t>
+          <w:t xml:space="preserve">Chapter 1: Backwards Design</w:t>
         </w:r>
       </w:hyperlink>
+      <w:r>
+        <w:t xml:space="preserve"> </w:t>
+      </w:r>
+      <w:r>
+        <w:t xml:space="preserve">in</w:t>
+      </w:r>
+      <w:r>
+        <w:t xml:space="preserve"> </w:t>
+      </w:r>
+      <w:r>
+        <w:rPr>
+          <w:i/>
+        </w:rPr>
+        <w:t xml:space="preserve">Understanding by design</w:t>
+      </w:r>
+      <w:r>
+        <w:t xml:space="preserve">. Association for Supervision &amp; Curriculum Development.</w:t>
+      </w:r>
+    </w:p>
+    <w:p>
+      <w:pPr>
+        <w:numPr>
+          <w:ilvl w:val="0"/>
+          <w:numId w:val="1008"/>
+        </w:numPr>
+        <w:pStyle w:val="Compact"/>
+      </w:pPr>
+      <w:r>
+        <w:t xml:space="preserve">Veletsianos (2020).</w:t>
+      </w:r>
+      <w:r>
+        <w:t xml:space="preserve"> </w:t>
+      </w:r>
+      <w:hyperlink r:id="rId46">
+        <w:r>
+          <w:rPr>
+            <w:rStyle w:val="Hyperlink"/>
+          </w:rPr>
+          <w:t xml:space="preserve">The learner who cheated</w:t>
+        </w:r>
+      </w:hyperlink>
+      <w:r>
+        <w:t xml:space="preserve"> </w:t>
+      </w:r>
+      <w:r>
+        <w:t xml:space="preserve">in</w:t>
+      </w:r>
+      <w:r>
+        <w:t xml:space="preserve"> </w:t>
+      </w:r>
+      <w:r>
+        <w:rPr>
+          <w:i/>
+        </w:rPr>
+        <w:t xml:space="preserve">Learning online: The student experience</w:t>
+      </w:r>
+      <w:r>
+        <w:t xml:space="preserve">. Johns Hopkins University Press.</w:t>
+      </w:r>
     </w:p>
     <w:p>
       <w:pPr>
@@ -1541,11 +1653,11 @@
       <w:pPr>
         <w:pStyle w:val="Heading3"/>
       </w:pPr>
-      <w:bookmarkStart w:id="45" w:name="week-7-presence"/>
+      <w:bookmarkStart w:id="47" w:name="week-7-presence"/>
       <w:r>
         <w:t xml:space="preserve">Week 7: Presence</w:t>
       </w:r>
-      <w:bookmarkEnd w:id="45"/>
+      <w:bookmarkEnd w:id="47"/>
     </w:p>
     <w:p>
       <w:pPr>
@@ -1572,7 +1684,7 @@
       <w:r>
         <w:t xml:space="preserve"> </w:t>
       </w:r>
-      <w:hyperlink r:id="rId46">
+      <w:hyperlink r:id="rId48">
         <w:r>
           <w:rPr>
             <w:rStyle w:val="Hyperlink"/>
@@ -1595,7 +1707,7 @@
       <w:r>
         <w:t xml:space="preserve"> </w:t>
       </w:r>
-      <w:hyperlink r:id="rId47">
+      <w:hyperlink r:id="rId49">
         <w:r>
           <w:rPr>
             <w:rStyle w:val="Hyperlink"/>
@@ -1644,11 +1756,11 @@
       <w:pPr>
         <w:pStyle w:val="Heading3"/>
       </w:pPr>
-      <w:bookmarkStart w:id="48" w:name="week-8-adaptive-learning"/>
+      <w:bookmarkStart w:id="50" w:name="week-8-adaptive-learning"/>
       <w:r>
         <w:t xml:space="preserve">Week 8: Adaptive Learning</w:t>
       </w:r>
-      <w:bookmarkEnd w:id="48"/>
+      <w:bookmarkEnd w:id="50"/>
     </w:p>
     <w:p>
       <w:pPr>
@@ -1690,7 +1802,7 @@
       <w:r>
         <w:t xml:space="preserve"> </w:t>
       </w:r>
-      <w:hyperlink r:id="rId49">
+      <w:hyperlink r:id="rId51">
         <w:r>
           <w:rPr>
             <w:rStyle w:val="Hyperlink"/>
@@ -1720,11 +1832,11 @@
       <w:pPr>
         <w:pStyle w:val="Heading3"/>
       </w:pPr>
-      <w:bookmarkStart w:id="50" w:name="week-9-remote-learning-1"/>
+      <w:bookmarkStart w:id="52" w:name="week-9-remote-learning-1"/>
       <w:r>
         <w:t xml:space="preserve">Week 9: Remote Learning 1</w:t>
       </w:r>
-      <w:bookmarkEnd w:id="50"/>
+      <w:bookmarkEnd w:id="52"/>
     </w:p>
     <w:p>
       <w:pPr>
@@ -1762,11 +1874,11 @@
       <w:pPr>
         <w:pStyle w:val="Heading3"/>
       </w:pPr>
-      <w:bookmarkStart w:id="51" w:name="week-10-remote-learning-2"/>
+      <w:bookmarkStart w:id="53" w:name="week-10-remote-learning-2"/>
       <w:r>
         <w:t xml:space="preserve">Week 10: Remote Learning 2</w:t>
       </w:r>
-      <w:bookmarkEnd w:id="51"/>
+      <w:bookmarkEnd w:id="53"/>
     </w:p>
     <w:p>
       <w:pPr>
@@ -1804,11 +1916,11 @@
       <w:pPr>
         <w:pStyle w:val="Heading3"/>
       </w:pPr>
-      <w:bookmarkStart w:id="52" w:name="week-11-12-prototyping"/>
+      <w:bookmarkStart w:id="54" w:name="week-11-12-prototyping"/>
       <w:r>
         <w:t xml:space="preserve">Week 11 &amp; 12: Prototyping</w:t>
       </w:r>
-      <w:bookmarkEnd w:id="52"/>
+      <w:bookmarkEnd w:id="54"/>
     </w:p>
     <w:p>
       <w:pPr>
@@ -1831,11 +1943,11 @@
       <w:pPr>
         <w:pStyle w:val="Heading3"/>
       </w:pPr>
-      <w:bookmarkStart w:id="53" w:name="week-13-14-final-run"/>
+      <w:bookmarkStart w:id="55" w:name="week-13-14-final-run"/>
       <w:r>
         <w:t xml:space="preserve">Week 13 &amp; 14: Final Run</w:t>
       </w:r>
-      <w:bookmarkEnd w:id="53"/>
+      <w:bookmarkEnd w:id="55"/>
     </w:p>
     <w:p>
       <w:pPr>
@@ -1858,11 +1970,11 @@
       <w:pPr>
         <w:pStyle w:val="Heading3"/>
       </w:pPr>
-      <w:bookmarkStart w:id="54" w:name="week-15-mini-unit-due"/>
+      <w:bookmarkStart w:id="56" w:name="week-15-mini-unit-due"/>
       <w:r>
         <w:t xml:space="preserve">Week 15: Mini-unit due</w:t>
       </w:r>
-      <w:bookmarkEnd w:id="54"/>
+      <w:bookmarkEnd w:id="56"/>
     </w:p>
     <w:p>
       <w:pPr>
@@ -1885,11 +1997,11 @@
       <w:pPr>
         <w:pStyle w:val="Heading2"/>
       </w:pPr>
-      <w:bookmarkStart w:id="55" w:name="assignments-grading"/>
+      <w:bookmarkStart w:id="57" w:name="assignments-grading"/>
       <w:r>
         <w:t xml:space="preserve">Assignments &amp; Grading</w:t>
       </w:r>
-      <w:bookmarkEnd w:id="55"/>
+      <w:bookmarkEnd w:id="57"/>
     </w:p>
     <w:tbl>
       <w:tblPr>
@@ -2134,11 +2246,11 @@
       <w:pPr>
         <w:pStyle w:val="Heading3"/>
       </w:pPr>
-      <w:bookmarkStart w:id="56" w:name="narrated-tutorial"/>
+      <w:bookmarkStart w:id="58" w:name="narrated-tutorial"/>
       <w:r>
         <w:t xml:space="preserve">Narrated Tutorial</w:t>
       </w:r>
-      <w:bookmarkEnd w:id="56"/>
+      <w:bookmarkEnd w:id="58"/>
     </w:p>
     <w:p>
       <w:pPr>
@@ -2198,7 +2310,7 @@
       <w:r>
         <w:t xml:space="preserve"> </w:t>
       </w:r>
-      <w:hyperlink r:id="rId57">
+      <w:hyperlink r:id="rId59">
         <w:r>
           <w:rPr>
             <w:rStyle w:val="Hyperlink"/>
@@ -2215,7 +2327,7 @@
       <w:r>
         <w:t xml:space="preserve"> </w:t>
       </w:r>
-      <w:hyperlink r:id="rId58">
+      <w:hyperlink r:id="rId60">
         <w:r>
           <w:rPr>
             <w:rStyle w:val="Hyperlink"/>
@@ -2229,7 +2341,7 @@
       <w:r>
         <w:t xml:space="preserve"> </w:t>
       </w:r>
-      <w:hyperlink r:id="rId59">
+      <w:hyperlink r:id="rId61">
         <w:r>
           <w:rPr>
             <w:rStyle w:val="Hyperlink"/>
@@ -2255,7 +2367,7 @@
       <w:r>
         <w:t xml:space="preserve"> </w:t>
       </w:r>
-      <w:hyperlink r:id="rId60">
+      <w:hyperlink r:id="rId62">
         <w:r>
           <w:rPr>
             <w:rStyle w:val="Hyperlink"/>
@@ -2292,11 +2404,11 @@
       <w:pPr>
         <w:pStyle w:val="Heading3"/>
       </w:pPr>
-      <w:bookmarkStart w:id="61" w:name="remote-learning-report-pair"/>
+      <w:bookmarkStart w:id="63" w:name="remote-learning-report-pair"/>
       <w:r>
         <w:t xml:space="preserve">Remote Learning Report (pair)</w:t>
       </w:r>
-      <w:bookmarkEnd w:id="61"/>
+      <w:bookmarkEnd w:id="63"/>
     </w:p>
     <w:p>
       <w:pPr>
@@ -2520,7 +2632,7 @@
       <w:r>
         <w:t xml:space="preserve"> </w:t>
       </w:r>
-      <w:hyperlink r:id="rId62">
+      <w:hyperlink r:id="rId64">
         <w:r>
           <w:rPr>
             <w:rStyle w:val="Hyperlink"/>
@@ -2705,11 +2817,11 @@
       <w:pPr>
         <w:pStyle w:val="Heading3"/>
       </w:pPr>
-      <w:bookmarkStart w:id="63" w:name="mini-unit"/>
+      <w:bookmarkStart w:id="65" w:name="mini-unit"/>
       <w:r>
         <w:t xml:space="preserve">Mini-unit</w:t>
       </w:r>
-      <w:bookmarkEnd w:id="63"/>
+      <w:bookmarkEnd w:id="65"/>
     </w:p>
     <w:p>
       <w:pPr>
@@ -2833,7 +2945,7 @@
       <w:pPr>
         <w:pStyle w:val="BodyText"/>
       </w:pPr>
-      <w:hyperlink r:id="rId64">
+      <w:hyperlink r:id="rId66">
         <w:r>
           <w:rPr>
             <w:rStyle w:val="Hyperlink"/>
@@ -2944,7 +3056,7 @@
       <w:r>
         <w:t xml:space="preserve"> </w:t>
       </w:r>
-      <w:hyperlink r:id="rId65">
+      <w:hyperlink r:id="rId67">
         <w:r>
           <w:rPr>
             <w:rStyle w:val="Hyperlink"/>
@@ -2967,7 +3079,7 @@
       <w:r>
         <w:t xml:space="preserve"> </w:t>
       </w:r>
-      <w:hyperlink r:id="rId66">
+      <w:hyperlink r:id="rId68">
         <w:r>
           <w:rPr>
             <w:rStyle w:val="Hyperlink"/>
@@ -2981,7 +3093,7 @@
       <w:r>
         <w:t xml:space="preserve"> </w:t>
       </w:r>
-      <w:hyperlink r:id="rId67">
+      <w:hyperlink r:id="rId69">
         <w:r>
           <w:rPr>
             <w:rStyle w:val="Hyperlink"/>
@@ -2995,7 +3107,7 @@
       <w:r>
         <w:t xml:space="preserve"> </w:t>
       </w:r>
-      <w:hyperlink r:id="rId68">
+      <w:hyperlink r:id="rId70">
         <w:r>
           <w:rPr>
             <w:rStyle w:val="Hyperlink"/>
@@ -3021,7 +3133,7 @@
       <w:r>
         <w:t xml:space="preserve"> </w:t>
       </w:r>
-      <w:hyperlink r:id="rId69">
+      <w:hyperlink r:id="rId71">
         <w:r>
           <w:rPr>
             <w:rStyle w:val="Hyperlink"/>
@@ -3035,7 +3147,7 @@
       <w:r>
         <w:t xml:space="preserve"> </w:t>
       </w:r>
-      <w:hyperlink r:id="rId70">
+      <w:hyperlink r:id="rId72">
         <w:r>
           <w:rPr>
             <w:rStyle w:val="Hyperlink"/>
@@ -3049,7 +3161,7 @@
       <w:r>
         <w:t xml:space="preserve"> </w:t>
       </w:r>
-      <w:hyperlink r:id="rId71">
+      <w:hyperlink r:id="rId73">
         <w:r>
           <w:rPr>
             <w:rStyle w:val="Hyperlink"/>
@@ -3112,7 +3224,7 @@
       <w:pPr>
         <w:pStyle w:val="BodyText"/>
       </w:pPr>
-      <w:hyperlink r:id="rId72">
+      <w:hyperlink r:id="rId74">
         <w:r>
           <w:rPr>
             <w:rStyle w:val="Hyperlink"/>
@@ -3468,11 +3580,11 @@
       <w:pPr>
         <w:pStyle w:val="Heading3"/>
       </w:pPr>
-      <w:bookmarkStart w:id="73" w:name="participation"/>
+      <w:bookmarkStart w:id="75" w:name="participation"/>
       <w:r>
         <w:t xml:space="preserve">Participation</w:t>
       </w:r>
-      <w:bookmarkEnd w:id="73"/>
+      <w:bookmarkEnd w:id="75"/>
     </w:p>
     <w:p>
       <w:pPr>

</xml_diff>

<commit_message>
added some adaptive learning stuff to online learning
</commit_message>
<xml_diff>
--- a/word/online-ed.docx
+++ b/word/online-ed.docx
@@ -1552,11 +1552,7 @@
     </w:p>
     <w:p>
       <w:pPr>
-        <w:numPr>
-          <w:ilvl w:val="0"/>
-          <w:numId w:val="1008"/>
-        </w:numPr>
-        <w:pStyle w:val="Compact"/>
+        <w:pStyle w:val="BodyText"/>
       </w:pPr>
       <w:r>
         <w:t xml:space="preserve">Wiggins, G., &amp; McTighe, J. (2005).</w:t>
@@ -1590,17 +1586,11 @@
       <w:r>
         <w:t xml:space="preserve">. Association for Supervision &amp; Curriculum Development.</w:t>
       </w:r>
-    </w:p>
-    <w:p>
-      <w:pPr>
-        <w:numPr>
-          <w:ilvl w:val="0"/>
-          <w:numId w:val="1008"/>
-        </w:numPr>
-        <w:pStyle w:val="Compact"/>
-      </w:pPr>
-      <w:r>
-        <w:t xml:space="preserve">Veletsianos (2020).</w:t>
+      <w:r>
+        <w:t xml:space="preserve"> </w:t>
+      </w:r>
+      <w:r>
+        <w:t xml:space="preserve">- Veletsianos (2020).</w:t>
       </w:r>
       <w:r>
         <w:t xml:space="preserve"> </w:t>
@@ -1634,7 +1624,7 @@
     </w:p>
     <w:p>
       <w:pPr>
-        <w:pStyle w:val="FirstParagraph"/>
+        <w:pStyle w:val="BodyText"/>
       </w:pPr>
       <w:r>
         <w:rPr>
@@ -1674,7 +1664,7 @@
       <w:pPr>
         <w:numPr>
           <w:ilvl w:val="0"/>
-          <w:numId w:val="1009"/>
+          <w:numId w:val="1008"/>
         </w:numPr>
         <w:pStyle w:val="Compact"/>
       </w:pPr>
@@ -1697,7 +1687,7 @@
       <w:pPr>
         <w:numPr>
           <w:ilvl w:val="0"/>
-          <w:numId w:val="1009"/>
+          <w:numId w:val="1008"/>
         </w:numPr>
         <w:pStyle w:val="Compact"/>
       </w:pPr>
@@ -1777,9 +1767,54 @@
       <w:pPr>
         <w:numPr>
           <w:ilvl w:val="0"/>
+          <w:numId w:val="1009"/>
+        </w:numPr>
+        <w:pStyle w:val="Compact"/>
+      </w:pPr>
+      <w:r>
+        <w:t xml:space="preserve">Moskal, P. D. Carter &amp; Dale Johnson</w:t>
+      </w:r>
+      <w:r>
+        <w:t xml:space="preserve"> </w:t>
+      </w:r>
+      <w:hyperlink r:id="rId51">
+        <w:r>
+          <w:rPr>
+            <w:rStyle w:val="Hyperlink"/>
+          </w:rPr>
+          <w:t xml:space="preserve">7 Things You Should Know About Adaptive Learning</w:t>
+        </w:r>
+      </w:hyperlink>
+      <w:r>
+        <w:t xml:space="preserve">.</w:t>
+      </w:r>
+      <w:r>
+        <w:t xml:space="preserve"> </w:t>
+      </w:r>
+      <w:r>
+        <w:rPr>
+          <w:i/>
+        </w:rPr>
+        <w:t xml:space="preserve">Educause.</w:t>
+      </w:r>
+    </w:p>
+    <w:p>
+      <w:pPr>
+        <w:pStyle w:val="FirstParagraph"/>
+      </w:pPr>
+      <w:r>
+        <w:rPr>
+          <w:b/>
+        </w:rPr>
+        <w:t xml:space="preserve">Optional:</w:t>
+      </w:r>
+    </w:p>
+    <w:p>
+      <w:pPr>
+        <w:numPr>
+          <w:ilvl w:val="0"/>
           <w:numId w:val="1010"/>
         </w:numPr>
-        <w:pStyle w:val="Compact"/>
       </w:pPr>
       <w:r>
         <w:t xml:space="preserve">Aleven,</w:t>
@@ -1797,12 +1832,12 @@
         <w:t xml:space="preserve"> </w:t>
       </w:r>
       <w:r>
-        <w:t xml:space="preserve">(2017)</w:t>
-      </w:r>
-      <w:r>
-        <w:t xml:space="preserve"> </w:t>
-      </w:r>
-      <w:hyperlink r:id="rId51">
+        <w:t xml:space="preserve">(2017).</w:t>
+      </w:r>
+      <w:r>
+        <w:t xml:space="preserve"> </w:t>
+      </w:r>
+      <w:hyperlink r:id="rId52">
         <w:r>
           <w:rPr>
             <w:rStyle w:val="Hyperlink"/>
@@ -1813,6 +1848,66 @@
     </w:p>
     <w:p>
       <w:pPr>
+        <w:numPr>
+          <w:ilvl w:val="0"/>
+          <w:numId w:val="1010"/>
+        </w:numPr>
+      </w:pPr>
+      <w:r>
+        <w:t xml:space="preserve">Graesser, A. C., Conley, M. W., &amp; Olney, A. (2012). Intelligent tutoring systems. In K. R. Harris, S. Graham, T. Urdan, A. G. Bus, S. Major, &amp; H. L. Swanson (Eds.),</w:t>
+      </w:r>
+      <w:r>
+        <w:t xml:space="preserve"> </w:t>
+      </w:r>
+      <w:r>
+        <w:rPr>
+          <w:i/>
+        </w:rPr>
+        <w:t xml:space="preserve">APA educational psychology handbook, Vol. 3. Application to learning and teaching (pp. 451–473)</w:t>
+      </w:r>
+      <w:r>
+        <w:t xml:space="preserve">. American Psychological Association.</w:t>
+      </w:r>
+    </w:p>
+    <w:p>
+      <w:pPr>
+        <w:numPr>
+          <w:ilvl w:val="0"/>
+          <w:numId w:val="1010"/>
+        </w:numPr>
+      </w:pPr>
+      <w:r>
+        <w:t xml:space="preserve">Xie, H., Chu, H. C., Hwang, G. J., &amp; Wang, C. C. (2019).</w:t>
+      </w:r>
+      <w:r>
+        <w:t xml:space="preserve"> </w:t>
+      </w:r>
+      <w:hyperlink r:id="rId53">
+        <w:r>
+          <w:rPr>
+            <w:rStyle w:val="Hyperlink"/>
+          </w:rPr>
+          <w:t xml:space="preserve">Trends and development in technology-enhanced adaptive/personalized learning: A systematic review of journal publications from 2007 to 2017</w:t>
+        </w:r>
+      </w:hyperlink>
+      <w:r>
+        <w:t xml:space="preserve">.</w:t>
+      </w:r>
+      <w:r>
+        <w:t xml:space="preserve"> </w:t>
+      </w:r>
+      <w:r>
+        <w:rPr>
+          <w:i/>
+        </w:rPr>
+        <w:t xml:space="preserve">Computers &amp; Education</w:t>
+      </w:r>
+      <w:r>
+        <w:t xml:space="preserve">, 140, 103599.</w:t>
+      </w:r>
+    </w:p>
+    <w:p>
+      <w:pPr>
         <w:pStyle w:val="FirstParagraph"/>
       </w:pPr>
       <w:r>
@@ -1832,11 +1927,11 @@
       <w:pPr>
         <w:pStyle w:val="Heading3"/>
       </w:pPr>
-      <w:bookmarkStart w:id="52" w:name="week-9-remote-learning-1"/>
+      <w:bookmarkStart w:id="54" w:name="week-9-remote-learning-1"/>
       <w:r>
         <w:t xml:space="preserve">Week 9: Remote Learning 1</w:t>
       </w:r>
-      <w:bookmarkEnd w:id="52"/>
+      <w:bookmarkEnd w:id="54"/>
     </w:p>
     <w:p>
       <w:pPr>
@@ -1874,11 +1969,11 @@
       <w:pPr>
         <w:pStyle w:val="Heading3"/>
       </w:pPr>
-      <w:bookmarkStart w:id="53" w:name="week-10-remote-learning-2"/>
+      <w:bookmarkStart w:id="55" w:name="week-10-remote-learning-2"/>
       <w:r>
         <w:t xml:space="preserve">Week 10: Remote Learning 2</w:t>
       </w:r>
-      <w:bookmarkEnd w:id="53"/>
+      <w:bookmarkEnd w:id="55"/>
     </w:p>
     <w:p>
       <w:pPr>
@@ -1916,11 +2011,11 @@
       <w:pPr>
         <w:pStyle w:val="Heading3"/>
       </w:pPr>
-      <w:bookmarkStart w:id="54" w:name="week-11-12-prototyping"/>
+      <w:bookmarkStart w:id="56" w:name="week-11-12-prototyping"/>
       <w:r>
         <w:t xml:space="preserve">Week 11 &amp; 12: Prototyping</w:t>
       </w:r>
-      <w:bookmarkEnd w:id="54"/>
+      <w:bookmarkEnd w:id="56"/>
     </w:p>
     <w:p>
       <w:pPr>
@@ -1943,11 +2038,11 @@
       <w:pPr>
         <w:pStyle w:val="Heading3"/>
       </w:pPr>
-      <w:bookmarkStart w:id="55" w:name="week-13-14-final-run"/>
+      <w:bookmarkStart w:id="57" w:name="week-13-14-final-run"/>
       <w:r>
         <w:t xml:space="preserve">Week 13 &amp; 14: Final Run</w:t>
       </w:r>
-      <w:bookmarkEnd w:id="55"/>
+      <w:bookmarkEnd w:id="57"/>
     </w:p>
     <w:p>
       <w:pPr>
@@ -1970,11 +2065,11 @@
       <w:pPr>
         <w:pStyle w:val="Heading3"/>
       </w:pPr>
-      <w:bookmarkStart w:id="56" w:name="week-15-mini-unit-due"/>
+      <w:bookmarkStart w:id="58" w:name="week-15-mini-unit-due"/>
       <w:r>
         <w:t xml:space="preserve">Week 15: Mini-unit due</w:t>
       </w:r>
-      <w:bookmarkEnd w:id="56"/>
+      <w:bookmarkEnd w:id="58"/>
     </w:p>
     <w:p>
       <w:pPr>
@@ -1997,11 +2092,11 @@
       <w:pPr>
         <w:pStyle w:val="Heading2"/>
       </w:pPr>
-      <w:bookmarkStart w:id="57" w:name="assignments-grading"/>
+      <w:bookmarkStart w:id="59" w:name="assignments-grading"/>
       <w:r>
         <w:t xml:space="preserve">Assignments &amp; Grading</w:t>
       </w:r>
-      <w:bookmarkEnd w:id="57"/>
+      <w:bookmarkEnd w:id="59"/>
     </w:p>
     <w:tbl>
       <w:tblPr>
@@ -2246,11 +2341,11 @@
       <w:pPr>
         <w:pStyle w:val="Heading3"/>
       </w:pPr>
-      <w:bookmarkStart w:id="58" w:name="narrated-tutorial"/>
+      <w:bookmarkStart w:id="60" w:name="narrated-tutorial"/>
       <w:r>
         <w:t xml:space="preserve">Narrated Tutorial</w:t>
       </w:r>
-      <w:bookmarkEnd w:id="58"/>
+      <w:bookmarkEnd w:id="60"/>
     </w:p>
     <w:p>
       <w:pPr>
@@ -2310,7 +2405,7 @@
       <w:r>
         <w:t xml:space="preserve"> </w:t>
       </w:r>
-      <w:hyperlink r:id="rId59">
+      <w:hyperlink r:id="rId61">
         <w:r>
           <w:rPr>
             <w:rStyle w:val="Hyperlink"/>
@@ -2327,7 +2422,7 @@
       <w:r>
         <w:t xml:space="preserve"> </w:t>
       </w:r>
-      <w:hyperlink r:id="rId60">
+      <w:hyperlink r:id="rId62">
         <w:r>
           <w:rPr>
             <w:rStyle w:val="Hyperlink"/>
@@ -2341,7 +2436,7 @@
       <w:r>
         <w:t xml:space="preserve"> </w:t>
       </w:r>
-      <w:hyperlink r:id="rId61">
+      <w:hyperlink r:id="rId63">
         <w:r>
           <w:rPr>
             <w:rStyle w:val="Hyperlink"/>
@@ -2367,7 +2462,7 @@
       <w:r>
         <w:t xml:space="preserve"> </w:t>
       </w:r>
-      <w:hyperlink r:id="rId62">
+      <w:hyperlink r:id="rId64">
         <w:r>
           <w:rPr>
             <w:rStyle w:val="Hyperlink"/>
@@ -2404,11 +2499,11 @@
       <w:pPr>
         <w:pStyle w:val="Heading3"/>
       </w:pPr>
-      <w:bookmarkStart w:id="63" w:name="remote-learning-report-pair"/>
+      <w:bookmarkStart w:id="65" w:name="remote-learning-report-pair"/>
       <w:r>
         <w:t xml:space="preserve">Remote Learning Report (pair)</w:t>
       </w:r>
-      <w:bookmarkEnd w:id="63"/>
+      <w:bookmarkEnd w:id="65"/>
     </w:p>
     <w:p>
       <w:pPr>
@@ -2632,7 +2727,7 @@
       <w:r>
         <w:t xml:space="preserve"> </w:t>
       </w:r>
-      <w:hyperlink r:id="rId64">
+      <w:hyperlink r:id="rId66">
         <w:r>
           <w:rPr>
             <w:rStyle w:val="Hyperlink"/>
@@ -2817,11 +2912,11 @@
       <w:pPr>
         <w:pStyle w:val="Heading3"/>
       </w:pPr>
-      <w:bookmarkStart w:id="65" w:name="mini-unit"/>
+      <w:bookmarkStart w:id="67" w:name="mini-unit"/>
       <w:r>
         <w:t xml:space="preserve">Mini-unit</w:t>
       </w:r>
-      <w:bookmarkEnd w:id="65"/>
+      <w:bookmarkEnd w:id="67"/>
     </w:p>
     <w:p>
       <w:pPr>
@@ -2945,7 +3040,7 @@
       <w:pPr>
         <w:pStyle w:val="BodyText"/>
       </w:pPr>
-      <w:hyperlink r:id="rId66">
+      <w:hyperlink r:id="rId68">
         <w:r>
           <w:rPr>
             <w:rStyle w:val="Hyperlink"/>
@@ -3056,7 +3151,7 @@
       <w:r>
         <w:t xml:space="preserve"> </w:t>
       </w:r>
-      <w:hyperlink r:id="rId67">
+      <w:hyperlink r:id="rId69">
         <w:r>
           <w:rPr>
             <w:rStyle w:val="Hyperlink"/>
@@ -3079,7 +3174,7 @@
       <w:r>
         <w:t xml:space="preserve"> </w:t>
       </w:r>
-      <w:hyperlink r:id="rId68">
+      <w:hyperlink r:id="rId70">
         <w:r>
           <w:rPr>
             <w:rStyle w:val="Hyperlink"/>
@@ -3093,7 +3188,7 @@
       <w:r>
         <w:t xml:space="preserve"> </w:t>
       </w:r>
-      <w:hyperlink r:id="rId69">
+      <w:hyperlink r:id="rId71">
         <w:r>
           <w:rPr>
             <w:rStyle w:val="Hyperlink"/>
@@ -3107,7 +3202,7 @@
       <w:r>
         <w:t xml:space="preserve"> </w:t>
       </w:r>
-      <w:hyperlink r:id="rId70">
+      <w:hyperlink r:id="rId72">
         <w:r>
           <w:rPr>
             <w:rStyle w:val="Hyperlink"/>
@@ -3133,7 +3228,7 @@
       <w:r>
         <w:t xml:space="preserve"> </w:t>
       </w:r>
-      <w:hyperlink r:id="rId71">
+      <w:hyperlink r:id="rId73">
         <w:r>
           <w:rPr>
             <w:rStyle w:val="Hyperlink"/>
@@ -3147,7 +3242,7 @@
       <w:r>
         <w:t xml:space="preserve"> </w:t>
       </w:r>
-      <w:hyperlink r:id="rId72">
+      <w:hyperlink r:id="rId74">
         <w:r>
           <w:rPr>
             <w:rStyle w:val="Hyperlink"/>
@@ -3161,7 +3256,7 @@
       <w:r>
         <w:t xml:space="preserve"> </w:t>
       </w:r>
-      <w:hyperlink r:id="rId73">
+      <w:hyperlink r:id="rId75">
         <w:r>
           <w:rPr>
             <w:rStyle w:val="Hyperlink"/>
@@ -3224,7 +3319,7 @@
       <w:pPr>
         <w:pStyle w:val="BodyText"/>
       </w:pPr>
-      <w:hyperlink r:id="rId74">
+      <w:hyperlink r:id="rId76">
         <w:r>
           <w:rPr>
             <w:rStyle w:val="Hyperlink"/>
@@ -3580,11 +3675,11 @@
       <w:pPr>
         <w:pStyle w:val="Heading3"/>
       </w:pPr>
-      <w:bookmarkStart w:id="75" w:name="participation"/>
+      <w:bookmarkStart w:id="77" w:name="participation"/>
       <w:r>
         <w:t xml:space="preserve">Participation</w:t>
       </w:r>
-      <w:bookmarkEnd w:id="75"/>
+      <w:bookmarkEnd w:id="77"/>
     </w:p>
     <w:p>
       <w:pPr>

</xml_diff>

<commit_message>
summer 22 systems course
</commit_message>
<xml_diff>
--- a/word/online-ed.docx
+++ b/word/online-ed.docx
@@ -1762,22 +1762,54 @@
         </w:rPr>
         <w:t xml:space="preserve">Read:</w:t>
       </w:r>
-    </w:p>
-    <w:p>
-      <w:pPr>
-        <w:numPr>
-          <w:ilvl w:val="0"/>
-          <w:numId w:val="1009"/>
-        </w:numPr>
-        <w:pStyle w:val="Compact"/>
-      </w:pPr>
-      <w:r>
-        <w:t xml:space="preserve">Moskal, P. D. Carter &amp; Dale Johnson</w:t>
+      <w:r>
+        <w:t xml:space="preserve"> </w:t>
+      </w:r>
+      <w:r>
+        <w:t xml:space="preserve">-</w:t>
       </w:r>
       <w:r>
         <w:t xml:space="preserve"> </w:t>
       </w:r>
       <w:hyperlink r:id="rId51">
+        <w:r>
+          <w:rPr>
+            <w:rStyle w:val="Hyperlink"/>
+          </w:rPr>
+          <w:t xml:space="preserve">Intelligent Tutoring Systems and Online Learning</w:t>
+        </w:r>
+      </w:hyperlink>
+      <w:r>
+        <w:t xml:space="preserve">. In Peter Stone, Rodney Brooks, Erik Brynjolfsson, Ryan Calo, Oren Etzioni, Greg Hager, Julia Hirschberg, Shivaram Kalyanakrishnan, Ece Kamar, Sarit Kraus, Kevin Leyton-Brown, David Parkes, William Press, AnnaLee Saxenian, Julie Shah, Milind Tambe, and Astro Teller.</w:t>
+      </w:r>
+      <w:r>
+        <w:t xml:space="preserve"> </w:t>
+      </w:r>
+      <w:r>
+        <w:t xml:space="preserve">“</w:t>
+      </w:r>
+      <w:r>
+        <w:t xml:space="preserve">Artificial Intelligence and Life in 2030.</w:t>
+      </w:r>
+      <w:r>
+        <w:t xml:space="preserve">”</w:t>
+      </w:r>
+      <w:r>
+        <w:t xml:space="preserve"> </w:t>
+      </w:r>
+      <w:r>
+        <w:t xml:space="preserve">One Hundred Year Study on Artificial Intelligence: Report of the 2015-2016 Study Panel, Stanford University, Stanford, CA, September 2016.</w:t>
+      </w:r>
+      <w:r>
+        <w:t xml:space="preserve"> </w:t>
+      </w:r>
+      <w:r>
+        <w:t xml:space="preserve">- Moskal, P. D. Carter &amp; Dale Johnson</w:t>
+      </w:r>
+      <w:r>
+        <w:t xml:space="preserve"> </w:t>
+      </w:r>
+      <w:hyperlink r:id="rId52">
         <w:r>
           <w:rPr>
             <w:rStyle w:val="Hyperlink"/>
@@ -1800,7 +1832,7 @@
     </w:p>
     <w:p>
       <w:pPr>
-        <w:pStyle w:val="FirstParagraph"/>
+        <w:pStyle w:val="BodyText"/>
       </w:pPr>
       <w:r>
         <w:rPr>
@@ -1813,7 +1845,7 @@
       <w:pPr>
         <w:numPr>
           <w:ilvl w:val="0"/>
-          <w:numId w:val="1010"/>
+          <w:numId w:val="1009"/>
         </w:numPr>
       </w:pPr>
       <w:r>
@@ -1837,7 +1869,7 @@
       <w:r>
         <w:t xml:space="preserve"> </w:t>
       </w:r>
-      <w:hyperlink r:id="rId52">
+      <w:hyperlink r:id="rId53">
         <w:r>
           <w:rPr>
             <w:rStyle w:val="Hyperlink"/>
@@ -1850,7 +1882,7 @@
       <w:pPr>
         <w:numPr>
           <w:ilvl w:val="0"/>
-          <w:numId w:val="1010"/>
+          <w:numId w:val="1009"/>
         </w:numPr>
       </w:pPr>
       <w:r>
@@ -1873,7 +1905,7 @@
       <w:pPr>
         <w:numPr>
           <w:ilvl w:val="0"/>
-          <w:numId w:val="1010"/>
+          <w:numId w:val="1009"/>
         </w:numPr>
       </w:pPr>
       <w:r>
@@ -1882,7 +1914,7 @@
       <w:r>
         <w:t xml:space="preserve"> </w:t>
       </w:r>
-      <w:hyperlink r:id="rId53">
+      <w:hyperlink r:id="rId54">
         <w:r>
           <w:rPr>
             <w:rStyle w:val="Hyperlink"/>
@@ -1927,11 +1959,11 @@
       <w:pPr>
         <w:pStyle w:val="Heading3"/>
       </w:pPr>
-      <w:bookmarkStart w:id="54" w:name="week-9-remote-learning-1"/>
+      <w:bookmarkStart w:id="55" w:name="week-9-remote-learning-1"/>
       <w:r>
         <w:t xml:space="preserve">Week 9: Remote Learning 1</w:t>
       </w:r>
-      <w:bookmarkEnd w:id="54"/>
+      <w:bookmarkEnd w:id="55"/>
     </w:p>
     <w:p>
       <w:pPr>
@@ -1969,11 +2001,11 @@
       <w:pPr>
         <w:pStyle w:val="Heading3"/>
       </w:pPr>
-      <w:bookmarkStart w:id="55" w:name="week-10-remote-learning-2"/>
+      <w:bookmarkStart w:id="56" w:name="week-10-remote-learning-2"/>
       <w:r>
         <w:t xml:space="preserve">Week 10: Remote Learning 2</w:t>
       </w:r>
-      <w:bookmarkEnd w:id="55"/>
+      <w:bookmarkEnd w:id="56"/>
     </w:p>
     <w:p>
       <w:pPr>
@@ -2011,11 +2043,11 @@
       <w:pPr>
         <w:pStyle w:val="Heading3"/>
       </w:pPr>
-      <w:bookmarkStart w:id="56" w:name="week-11-12-prototyping"/>
+      <w:bookmarkStart w:id="57" w:name="week-11-12-prototyping"/>
       <w:r>
         <w:t xml:space="preserve">Week 11 &amp; 12: Prototyping</w:t>
       </w:r>
-      <w:bookmarkEnd w:id="56"/>
+      <w:bookmarkEnd w:id="57"/>
     </w:p>
     <w:p>
       <w:pPr>
@@ -2038,11 +2070,11 @@
       <w:pPr>
         <w:pStyle w:val="Heading3"/>
       </w:pPr>
-      <w:bookmarkStart w:id="57" w:name="week-13-14-final-run"/>
+      <w:bookmarkStart w:id="58" w:name="week-13-14-final-run"/>
       <w:r>
         <w:t xml:space="preserve">Week 13 &amp; 14: Final Run</w:t>
       </w:r>
-      <w:bookmarkEnd w:id="57"/>
+      <w:bookmarkEnd w:id="58"/>
     </w:p>
     <w:p>
       <w:pPr>
@@ -2065,11 +2097,11 @@
       <w:pPr>
         <w:pStyle w:val="Heading3"/>
       </w:pPr>
-      <w:bookmarkStart w:id="58" w:name="week-15-mini-unit-due"/>
+      <w:bookmarkStart w:id="59" w:name="week-15-mini-unit-due"/>
       <w:r>
         <w:t xml:space="preserve">Week 15: Mini-unit due</w:t>
       </w:r>
-      <w:bookmarkEnd w:id="58"/>
+      <w:bookmarkEnd w:id="59"/>
     </w:p>
     <w:p>
       <w:pPr>
@@ -2092,11 +2124,11 @@
       <w:pPr>
         <w:pStyle w:val="Heading2"/>
       </w:pPr>
-      <w:bookmarkStart w:id="59" w:name="assignments-grading"/>
+      <w:bookmarkStart w:id="60" w:name="assignments-grading"/>
       <w:r>
         <w:t xml:space="preserve">Assignments &amp; Grading</w:t>
       </w:r>
-      <w:bookmarkEnd w:id="59"/>
+      <w:bookmarkEnd w:id="60"/>
     </w:p>
     <w:tbl>
       <w:tblPr>
@@ -2341,11 +2373,11 @@
       <w:pPr>
         <w:pStyle w:val="Heading3"/>
       </w:pPr>
-      <w:bookmarkStart w:id="60" w:name="narrated-tutorial"/>
+      <w:bookmarkStart w:id="61" w:name="narrated-tutorial"/>
       <w:r>
         <w:t xml:space="preserve">Narrated Tutorial</w:t>
       </w:r>
-      <w:bookmarkEnd w:id="60"/>
+      <w:bookmarkEnd w:id="61"/>
     </w:p>
     <w:p>
       <w:pPr>
@@ -2405,7 +2437,7 @@
       <w:r>
         <w:t xml:space="preserve"> </w:t>
       </w:r>
-      <w:hyperlink r:id="rId61">
+      <w:hyperlink r:id="rId62">
         <w:r>
           <w:rPr>
             <w:rStyle w:val="Hyperlink"/>
@@ -2422,7 +2454,7 @@
       <w:r>
         <w:t xml:space="preserve"> </w:t>
       </w:r>
-      <w:hyperlink r:id="rId62">
+      <w:hyperlink r:id="rId63">
         <w:r>
           <w:rPr>
             <w:rStyle w:val="Hyperlink"/>
@@ -2436,7 +2468,7 @@
       <w:r>
         <w:t xml:space="preserve"> </w:t>
       </w:r>
-      <w:hyperlink r:id="rId63">
+      <w:hyperlink r:id="rId64">
         <w:r>
           <w:rPr>
             <w:rStyle w:val="Hyperlink"/>
@@ -2462,7 +2494,7 @@
       <w:r>
         <w:t xml:space="preserve"> </w:t>
       </w:r>
-      <w:hyperlink r:id="rId64">
+      <w:hyperlink r:id="rId65">
         <w:r>
           <w:rPr>
             <w:rStyle w:val="Hyperlink"/>
@@ -2499,11 +2531,11 @@
       <w:pPr>
         <w:pStyle w:val="Heading3"/>
       </w:pPr>
-      <w:bookmarkStart w:id="65" w:name="remote-learning-report-pair"/>
+      <w:bookmarkStart w:id="66" w:name="remote-learning-report-pair"/>
       <w:r>
         <w:t xml:space="preserve">Remote Learning Report (pair)</w:t>
       </w:r>
-      <w:bookmarkEnd w:id="65"/>
+      <w:bookmarkEnd w:id="66"/>
     </w:p>
     <w:p>
       <w:pPr>
@@ -2583,7 +2615,7 @@
       <w:pPr>
         <w:numPr>
           <w:ilvl w:val="0"/>
-          <w:numId w:val="1011"/>
+          <w:numId w:val="1010"/>
         </w:numPr>
         <w:pStyle w:val="Compact"/>
       </w:pPr>
@@ -2601,7 +2633,7 @@
       <w:pPr>
         <w:numPr>
           <w:ilvl w:val="0"/>
-          <w:numId w:val="1011"/>
+          <w:numId w:val="1010"/>
         </w:numPr>
         <w:pStyle w:val="Compact"/>
       </w:pPr>
@@ -2619,7 +2651,7 @@
       <w:pPr>
         <w:numPr>
           <w:ilvl w:val="0"/>
-          <w:numId w:val="1011"/>
+          <w:numId w:val="1010"/>
         </w:numPr>
         <w:pStyle w:val="Compact"/>
       </w:pPr>
@@ -2655,7 +2687,7 @@
       <w:pPr>
         <w:numPr>
           <w:ilvl w:val="0"/>
-          <w:numId w:val="1011"/>
+          <w:numId w:val="1010"/>
         </w:numPr>
         <w:pStyle w:val="Compact"/>
       </w:pPr>
@@ -2673,7 +2705,7 @@
       <w:pPr>
         <w:numPr>
           <w:ilvl w:val="0"/>
-          <w:numId w:val="1011"/>
+          <w:numId w:val="1010"/>
         </w:numPr>
         <w:pStyle w:val="Compact"/>
       </w:pPr>
@@ -2691,7 +2723,7 @@
       <w:pPr>
         <w:numPr>
           <w:ilvl w:val="0"/>
-          <w:numId w:val="1011"/>
+          <w:numId w:val="1010"/>
         </w:numPr>
         <w:pStyle w:val="Compact"/>
       </w:pPr>
@@ -2727,7 +2759,7 @@
       <w:r>
         <w:t xml:space="preserve"> </w:t>
       </w:r>
-      <w:hyperlink r:id="rId66">
+      <w:hyperlink r:id="rId67">
         <w:r>
           <w:rPr>
             <w:rStyle w:val="Hyperlink"/>
@@ -2773,7 +2805,7 @@
       <w:pPr>
         <w:numPr>
           <w:ilvl w:val="0"/>
-          <w:numId w:val="1012"/>
+          <w:numId w:val="1011"/>
         </w:numPr>
         <w:pStyle w:val="Compact"/>
       </w:pPr>
@@ -2785,7 +2817,7 @@
       <w:pPr>
         <w:numPr>
           <w:ilvl w:val="0"/>
-          <w:numId w:val="1012"/>
+          <w:numId w:val="1011"/>
         </w:numPr>
         <w:pStyle w:val="Compact"/>
       </w:pPr>
@@ -2833,7 +2865,7 @@
       <w:pPr>
         <w:numPr>
           <w:ilvl w:val="0"/>
-          <w:numId w:val="1012"/>
+          <w:numId w:val="1011"/>
         </w:numPr>
         <w:pStyle w:val="Compact"/>
       </w:pPr>
@@ -2912,11 +2944,11 @@
       <w:pPr>
         <w:pStyle w:val="Heading3"/>
       </w:pPr>
-      <w:bookmarkStart w:id="67" w:name="mini-unit"/>
+      <w:bookmarkStart w:id="68" w:name="mini-unit"/>
       <w:r>
         <w:t xml:space="preserve">Mini-unit</w:t>
       </w:r>
-      <w:bookmarkEnd w:id="67"/>
+      <w:bookmarkEnd w:id="68"/>
     </w:p>
     <w:p>
       <w:pPr>
@@ -3040,7 +3072,7 @@
       <w:pPr>
         <w:pStyle w:val="BodyText"/>
       </w:pPr>
-      <w:hyperlink r:id="rId68">
+      <w:hyperlink r:id="rId69">
         <w:r>
           <w:rPr>
             <w:rStyle w:val="Hyperlink"/>
@@ -3151,7 +3183,7 @@
       <w:r>
         <w:t xml:space="preserve"> </w:t>
       </w:r>
-      <w:hyperlink r:id="rId69">
+      <w:hyperlink r:id="rId70">
         <w:r>
           <w:rPr>
             <w:rStyle w:val="Hyperlink"/>
@@ -3174,7 +3206,7 @@
       <w:r>
         <w:t xml:space="preserve"> </w:t>
       </w:r>
-      <w:hyperlink r:id="rId70">
+      <w:hyperlink r:id="rId71">
         <w:r>
           <w:rPr>
             <w:rStyle w:val="Hyperlink"/>
@@ -3188,7 +3220,7 @@
       <w:r>
         <w:t xml:space="preserve"> </w:t>
       </w:r>
-      <w:hyperlink r:id="rId71">
+      <w:hyperlink r:id="rId72">
         <w:r>
           <w:rPr>
             <w:rStyle w:val="Hyperlink"/>
@@ -3202,7 +3234,7 @@
       <w:r>
         <w:t xml:space="preserve"> </w:t>
       </w:r>
-      <w:hyperlink r:id="rId72">
+      <w:hyperlink r:id="rId73">
         <w:r>
           <w:rPr>
             <w:rStyle w:val="Hyperlink"/>
@@ -3228,7 +3260,7 @@
       <w:r>
         <w:t xml:space="preserve"> </w:t>
       </w:r>
-      <w:hyperlink r:id="rId73">
+      <w:hyperlink r:id="rId74">
         <w:r>
           <w:rPr>
             <w:rStyle w:val="Hyperlink"/>
@@ -3242,7 +3274,7 @@
       <w:r>
         <w:t xml:space="preserve"> </w:t>
       </w:r>
-      <w:hyperlink r:id="rId74">
+      <w:hyperlink r:id="rId75">
         <w:r>
           <w:rPr>
             <w:rStyle w:val="Hyperlink"/>
@@ -3256,7 +3288,7 @@
       <w:r>
         <w:t xml:space="preserve"> </w:t>
       </w:r>
-      <w:hyperlink r:id="rId75">
+      <w:hyperlink r:id="rId76">
         <w:r>
           <w:rPr>
             <w:rStyle w:val="Hyperlink"/>
@@ -3319,7 +3351,7 @@
       <w:pPr>
         <w:pStyle w:val="BodyText"/>
       </w:pPr>
-      <w:hyperlink r:id="rId76">
+      <w:hyperlink r:id="rId77">
         <w:r>
           <w:rPr>
             <w:rStyle w:val="Hyperlink"/>
@@ -3465,7 +3497,7 @@
       <w:pPr>
         <w:numPr>
           <w:ilvl w:val="0"/>
-          <w:numId w:val="1013"/>
+          <w:numId w:val="1012"/>
         </w:numPr>
         <w:pStyle w:val="Compact"/>
       </w:pPr>
@@ -3525,7 +3557,7 @@
       <w:pPr>
         <w:numPr>
           <w:ilvl w:val="0"/>
-          <w:numId w:val="1013"/>
+          <w:numId w:val="1012"/>
         </w:numPr>
         <w:pStyle w:val="Compact"/>
       </w:pPr>
@@ -3561,7 +3593,7 @@
       <w:pPr>
         <w:numPr>
           <w:ilvl w:val="0"/>
-          <w:numId w:val="1013"/>
+          <w:numId w:val="1012"/>
         </w:numPr>
         <w:pStyle w:val="Compact"/>
       </w:pPr>
@@ -3585,7 +3617,7 @@
       <w:pPr>
         <w:numPr>
           <w:ilvl w:val="0"/>
-          <w:numId w:val="1013"/>
+          <w:numId w:val="1012"/>
         </w:numPr>
         <w:pStyle w:val="Compact"/>
       </w:pPr>
@@ -3621,7 +3653,7 @@
       <w:pPr>
         <w:numPr>
           <w:ilvl w:val="0"/>
-          <w:numId w:val="1013"/>
+          <w:numId w:val="1012"/>
         </w:numPr>
         <w:pStyle w:val="Compact"/>
       </w:pPr>
@@ -3639,7 +3671,7 @@
       <w:pPr>
         <w:numPr>
           <w:ilvl w:val="0"/>
-          <w:numId w:val="1013"/>
+          <w:numId w:val="1012"/>
         </w:numPr>
         <w:pStyle w:val="Compact"/>
       </w:pPr>
@@ -3675,11 +3707,11 @@
       <w:pPr>
         <w:pStyle w:val="Heading3"/>
       </w:pPr>
-      <w:bookmarkStart w:id="77" w:name="participation"/>
+      <w:bookmarkStart w:id="78" w:name="participation"/>
       <w:r>
         <w:t xml:space="preserve">Participation</w:t>
       </w:r>
-      <w:bookmarkEnd w:id="77"/>
+      <w:bookmarkEnd w:id="78"/>
     </w:p>
     <w:p>
       <w:pPr>
@@ -4155,9 +4187,6 @@
     <w:abstractNumId w:val="991"/>
   </w:num>
   <w:num w:numId="1011">
-    <w:abstractNumId w:val="991"/>
-  </w:num>
-  <w:num w:numId="1012">
     <w:abstractNumId w:val="99411"/>
     <w:lvlOverride w:ilvl="0">
       <w:startOverride w:val="1"/>
@@ -4187,7 +4216,7 @@
       <w:startOverride w:val="1"/>
     </w:lvlOverride>
   </w:num>
-  <w:num w:numId="1013">
+  <w:num w:numId="1012">
     <w:abstractNumId w:val="991"/>
   </w:num>
 </w:numbering>

</xml_diff>